<commit_message>
Added reappearing pages note
</commit_message>
<xml_diff>
--- a/Plone Manual.docx
+++ b/Plone Manual.docx
@@ -176,6 +176,76 @@
         <w:t>The item is now in the order you left it in Contents.</w:t>
       </w:r>
     </w:p>
+    <w:p>
+      <w:pPr>
+        <w:pStyle w:val="Subtitle"/>
+      </w:pPr>
+      <w:r>
+        <w:t>SJ Website Hidden pages</w:t>
+      </w:r>
+    </w:p>
+    <w:p>
+      <w:pPr>
+        <w:pStyle w:val="ListParagraph"/>
+        <w:numPr>
+          <w:ilvl w:val="0"/>
+          <w:numId w:val="6"/>
+        </w:numPr>
+      </w:pPr>
+      <w:r>
+        <w:t>On occasion, most lik</w:t>
+      </w:r>
+      <w:bookmarkStart w:id="0" w:name="_GoBack"/>
+      <w:bookmarkEnd w:id="0"/>
+      <w:r>
+        <w:t xml:space="preserve">ely due to informal protocol, hidden pages on </w:t>
+      </w:r>
+      <w:proofErr w:type="spellStart"/>
+      <w:r>
+        <w:t>Plone</w:t>
+      </w:r>
+      <w:proofErr w:type="spellEnd"/>
+      <w:r>
+        <w:t xml:space="preserve"> may suddenly appear.</w:t>
+      </w:r>
+    </w:p>
+    <w:p>
+      <w:pPr>
+        <w:pStyle w:val="ListParagraph"/>
+        <w:numPr>
+          <w:ilvl w:val="0"/>
+          <w:numId w:val="6"/>
+        </w:numPr>
+      </w:pPr>
+      <w:r>
+        <w:t>If this occurs:</w:t>
+      </w:r>
+    </w:p>
+    <w:p>
+      <w:pPr>
+        <w:pStyle w:val="ListParagraph"/>
+        <w:numPr>
+          <w:ilvl w:val="1"/>
+          <w:numId w:val="6"/>
+        </w:numPr>
+      </w:pPr>
+      <w:r>
+        <w:t>If they are still needed – check the publishing and expiration dates and check if they need to be updated.</w:t>
+      </w:r>
+    </w:p>
+    <w:p>
+      <w:pPr>
+        <w:pStyle w:val="ListParagraph"/>
+        <w:numPr>
+          <w:ilvl w:val="1"/>
+          <w:numId w:val="6"/>
+        </w:numPr>
+      </w:pPr>
+      <w:r>
+        <w:t>If they are no longer needed – check with Kelley before deleting them.</w:t>
+      </w:r>
+    </w:p>
+    <w:p/>
     <w:p/>
     <w:p/>
     <w:p>
@@ -727,10 +797,7 @@
         <w:t>Adjusts the user tool size based on whether or not the user is logged in.</w:t>
       </w:r>
     </w:p>
-    <w:p>
-      <w:bookmarkStart w:id="0" w:name="_GoBack"/>
-    </w:p>
-    <w:bookmarkEnd w:id="0"/>
+    <w:p/>
     <w:p>
       <w:pPr>
         <w:pStyle w:val="Subtitle"/>
@@ -947,6 +1014,92 @@
     </w:lvl>
   </w:abstractNum>
   <w:abstractNum w:abstractNumId="1">
+    <w:nsid w:val="612052B1"/>
+    <w:multiLevelType w:val="hybridMultilevel"/>
+    <w:tmpl w:val="23E2E1FC"/>
+    <w:lvl w:ilvl="0" w:tplc="0409000F">
+      <w:start w:val="1"/>
+      <w:numFmt w:val="decimal"/>
+      <w:lvlText w:val="%1."/>
+      <w:lvlJc w:val="left"/>
+      <w:pPr>
+        <w:ind w:left="720" w:hanging="360"/>
+      </w:pPr>
+    </w:lvl>
+    <w:lvl w:ilvl="1" w:tplc="04090019">
+      <w:start w:val="1"/>
+      <w:numFmt w:val="lowerLetter"/>
+      <w:lvlText w:val="%2."/>
+      <w:lvlJc w:val="left"/>
+      <w:pPr>
+        <w:ind w:left="1440" w:hanging="360"/>
+      </w:pPr>
+    </w:lvl>
+    <w:lvl w:ilvl="2" w:tplc="0409001B" w:tentative="1">
+      <w:start w:val="1"/>
+      <w:numFmt w:val="lowerRoman"/>
+      <w:lvlText w:val="%3."/>
+      <w:lvlJc w:val="right"/>
+      <w:pPr>
+        <w:ind w:left="2160" w:hanging="180"/>
+      </w:pPr>
+    </w:lvl>
+    <w:lvl w:ilvl="3" w:tplc="0409000F" w:tentative="1">
+      <w:start w:val="1"/>
+      <w:numFmt w:val="decimal"/>
+      <w:lvlText w:val="%4."/>
+      <w:lvlJc w:val="left"/>
+      <w:pPr>
+        <w:ind w:left="2880" w:hanging="360"/>
+      </w:pPr>
+    </w:lvl>
+    <w:lvl w:ilvl="4" w:tplc="04090019" w:tentative="1">
+      <w:start w:val="1"/>
+      <w:numFmt w:val="lowerLetter"/>
+      <w:lvlText w:val="%5."/>
+      <w:lvlJc w:val="left"/>
+      <w:pPr>
+        <w:ind w:left="3600" w:hanging="360"/>
+      </w:pPr>
+    </w:lvl>
+    <w:lvl w:ilvl="5" w:tplc="0409001B" w:tentative="1">
+      <w:start w:val="1"/>
+      <w:numFmt w:val="lowerRoman"/>
+      <w:lvlText w:val="%6."/>
+      <w:lvlJc w:val="right"/>
+      <w:pPr>
+        <w:ind w:left="4320" w:hanging="180"/>
+      </w:pPr>
+    </w:lvl>
+    <w:lvl w:ilvl="6" w:tplc="0409000F" w:tentative="1">
+      <w:start w:val="1"/>
+      <w:numFmt w:val="decimal"/>
+      <w:lvlText w:val="%7."/>
+      <w:lvlJc w:val="left"/>
+      <w:pPr>
+        <w:ind w:left="5040" w:hanging="360"/>
+      </w:pPr>
+    </w:lvl>
+    <w:lvl w:ilvl="7" w:tplc="04090019" w:tentative="1">
+      <w:start w:val="1"/>
+      <w:numFmt w:val="lowerLetter"/>
+      <w:lvlText w:val="%8."/>
+      <w:lvlJc w:val="left"/>
+      <w:pPr>
+        <w:ind w:left="5760" w:hanging="360"/>
+      </w:pPr>
+    </w:lvl>
+    <w:lvl w:ilvl="8" w:tplc="0409001B" w:tentative="1">
+      <w:start w:val="1"/>
+      <w:numFmt w:val="lowerRoman"/>
+      <w:lvlText w:val="%9."/>
+      <w:lvlJc w:val="right"/>
+      <w:pPr>
+        <w:ind w:left="6480" w:hanging="180"/>
+      </w:pPr>
+    </w:lvl>
+  </w:abstractNum>
+  <w:abstractNum w:abstractNumId="2">
     <w:nsid w:val="62B17CD8"/>
     <w:multiLevelType w:val="hybridMultilevel"/>
     <w:tmpl w:val="5CCEB964"/>
@@ -1032,7 +1185,7 @@
       </w:pPr>
     </w:lvl>
   </w:abstractNum>
-  <w:abstractNum w:abstractNumId="2">
+  <w:abstractNum w:abstractNumId="3">
     <w:nsid w:val="68CC21D3"/>
     <w:multiLevelType w:val="hybridMultilevel"/>
     <w:tmpl w:val="3FCCEE58"/>
@@ -1145,7 +1298,7 @@
       </w:rPr>
     </w:lvl>
   </w:abstractNum>
-  <w:abstractNum w:abstractNumId="3">
+  <w:abstractNum w:abstractNumId="4">
     <w:nsid w:val="7E0C5AF6"/>
     <w:multiLevelType w:val="hybridMultilevel"/>
     <w:tmpl w:val="90BE59F6"/>
@@ -1258,7 +1411,7 @@
       </w:rPr>
     </w:lvl>
   </w:abstractNum>
-  <w:abstractNum w:abstractNumId="4">
+  <w:abstractNum w:abstractNumId="5">
     <w:nsid w:val="7E5A18A3"/>
     <w:multiLevelType w:val="hybridMultilevel"/>
     <w:tmpl w:val="D1CACC98"/>
@@ -1375,16 +1528,19 @@
     <w:abstractNumId w:val="0"/>
   </w:num>
   <w:num w:numId="2">
-    <w:abstractNumId w:val="1"/>
+    <w:abstractNumId w:val="2"/>
   </w:num>
   <w:num w:numId="3">
-    <w:abstractNumId w:val="2"/>
+    <w:abstractNumId w:val="3"/>
   </w:num>
   <w:num w:numId="4">
-    <w:abstractNumId w:val="3"/>
+    <w:abstractNumId w:val="4"/>
   </w:num>
   <w:num w:numId="5">
-    <w:abstractNumId w:val="4"/>
+    <w:abstractNumId w:val="5"/>
+  </w:num>
+  <w:num w:numId="6">
+    <w:abstractNumId w:val="1"/>
   </w:num>
 </w:numbering>
 </file>

</xml_diff>